<commit_message>
edit interface version 4
</commit_message>
<xml_diff>
--- a/interfaceForAdmin.docx
+++ b/interfaceForAdmin.docx
@@ -278,19 +278,7 @@
         <w:rPr>
           <w:rFonts w:cs="2006_iannnnnBKK"/>
         </w:rPr>
-        <w:t>UI-03</w:t>
-      </w:r>
-      <w:r>
-        <w:rPr>
-          <w:rFonts w:cs="2006_iannnnnBKK"/>
-        </w:rPr>
-        <w:t>:</w:t>
-      </w:r>
-      <w:r>
-        <w:rPr>
-          <w:rFonts w:cs="2006_iannnnnBKK"/>
-        </w:rPr>
-        <w:t xml:space="preserve"> </w:t>
+        <w:t xml:space="preserve">UI-03: </w:t>
       </w:r>
       <w:r>
         <w:rPr>
@@ -379,13 +367,7 @@
         <w:rPr>
           <w:rFonts w:cs="2006_iannnnnBKK"/>
         </w:rPr>
-        <w:t>UI-04</w:t>
-      </w:r>
-      <w:r>
-        <w:rPr>
-          <w:rFonts w:cs="2006_iannnnnBKK"/>
-        </w:rPr>
-        <w:t xml:space="preserve">: </w:t>
+        <w:t xml:space="preserve">UI-04: </w:t>
       </w:r>
       <w:r>
         <w:rPr>
@@ -473,13 +455,7 @@
         <w:rPr>
           <w:rFonts w:cs="2006_iannnnnBKK"/>
         </w:rPr>
-        <w:t>UI-05</w:t>
-      </w:r>
-      <w:r>
-        <w:rPr>
-          <w:rFonts w:cs="2006_iannnnnBKK"/>
-        </w:rPr>
-        <w:t xml:space="preserve">: </w:t>
+        <w:t xml:space="preserve">UI-05: </w:t>
       </w:r>
       <w:r>
         <w:rPr>
@@ -568,13 +544,7 @@
         <w:rPr>
           <w:rFonts w:cs="2006_iannnnnBKK"/>
         </w:rPr>
-        <w:t>UI-06</w:t>
-      </w:r>
-      <w:r>
-        <w:rPr>
-          <w:rFonts w:cs="2006_iannnnnBKK"/>
-        </w:rPr>
-        <w:t xml:space="preserve">: </w:t>
+        <w:t xml:space="preserve">UI-06: </w:t>
       </w:r>
       <w:r>
         <w:rPr>
@@ -672,13 +642,7 @@
         <w:rPr>
           <w:rFonts w:cs="2006_iannnnnBKK"/>
         </w:rPr>
-        <w:t>UI-07</w:t>
-      </w:r>
-      <w:r>
-        <w:rPr>
-          <w:rFonts w:cs="2006_iannnnnBKK"/>
-        </w:rPr>
-        <w:t xml:space="preserve">: </w:t>
+        <w:t xml:space="preserve">UI-07: </w:t>
       </w:r>
       <w:r>
         <w:rPr>
@@ -689,6 +653,7 @@
     </w:p>
     <w:p>
       <w:pPr>
+        <w:jc w:val="center"/>
         <w:rPr>
           <w:rFonts w:cs="2006_iannnnnBKK"/>
         </w:rPr>
@@ -707,10 +672,10 @@
           <w:noProof/>
         </w:rPr>
         <w:drawing>
-          <wp:inline distT="0" distB="0" distL="0" distR="0" wp14:anchorId="48593266" wp14:editId="20EF3DC3">
-            <wp:extent cx="5268595" cy="3930015"/>
-            <wp:effectExtent l="0" t="0" r="0" b="6985"/>
-            <wp:docPr id="14" name="Picture 14" descr="Macintosh HD:Users:Pimpaporn_chaichompoo:Desktop:ConsTest:Interface:Admin:addgallery.jpg"/>
+          <wp:inline distT="0" distB="0" distL="0" distR="0" wp14:anchorId="04124335" wp14:editId="0C17E068">
+            <wp:extent cx="5260340" cy="3935095"/>
+            <wp:effectExtent l="0" t="0" r="0" b="1905"/>
+            <wp:docPr id="1" name="Picture 1" descr="Macintosh HD:Users:Pimpaporn_chaichompoo:Desktop:ConsTest:Interface:Admin:Question.jpg"/>
             <wp:cNvGraphicFramePr>
               <a:graphicFrameLocks xmlns:a="http://schemas.openxmlformats.org/drawingml/2006/main" noChangeAspect="1"/>
             </wp:cNvGraphicFramePr>
@@ -718,7 +683,7 @@
               <a:graphicData uri="http://schemas.openxmlformats.org/drawingml/2006/picture">
                 <pic:pic xmlns:pic="http://schemas.openxmlformats.org/drawingml/2006/picture">
                   <pic:nvPicPr>
-                    <pic:cNvPr id="0" name="Picture 14" descr="Macintosh HD:Users:Pimpaporn_chaichompoo:Desktop:ConsTest:Interface:Admin:addgallery.jpg"/>
+                    <pic:cNvPr id="0" name="Picture 1" descr="Macintosh HD:Users:Pimpaporn_chaichompoo:Desktop:ConsTest:Interface:Admin:Question.jpg"/>
                     <pic:cNvPicPr>
                       <a:picLocks noChangeAspect="1" noChangeArrowheads="1"/>
                     </pic:cNvPicPr>
@@ -739,7 +704,7 @@
                   <pic:spPr bwMode="auto">
                     <a:xfrm>
                       <a:off x="0" y="0"/>
-                      <a:ext cx="5268595" cy="3930015"/>
+                      <a:ext cx="5260340" cy="3935095"/>
                     </a:xfrm>
                     <a:prstGeom prst="rect">
                       <a:avLst/>
@@ -755,12 +720,14 @@
           </wp:inline>
         </w:drawing>
       </w:r>
-      <w:r>
-        <w:rPr>
-          <w:rFonts w:cs="2006_iannnnnBKK"/>
-        </w:rPr>
-        <w:t xml:space="preserve"> </w:t>
-      </w:r>
+    </w:p>
+    <w:p>
+      <w:pPr>
+        <w:jc w:val="center"/>
+        <w:rPr>
+          <w:rFonts w:cs="2006_iannnnnBKK"/>
+        </w:rPr>
+      </w:pPr>
       <w:r>
         <w:rPr>
           <w:rFonts w:cs="2006_iannnnnBKK"/>
@@ -777,7 +744,13 @@
         <w:rPr>
           <w:rFonts w:cs="2006_iannnnnBKK"/>
         </w:rPr>
-        <w:t>addgallery.html</w:t>
+        <w:t>question</w:t>
+      </w:r>
+      <w:r>
+        <w:rPr>
+          <w:rFonts w:cs="2006_iannnnnBKK"/>
+        </w:rPr>
+        <w:t>.html</w:t>
       </w:r>
     </w:p>
     <w:p>
@@ -809,10 +782,10 @@
           <w:noProof/>
         </w:rPr>
         <w:drawing>
-          <wp:inline distT="0" distB="0" distL="0" distR="0" wp14:anchorId="152118FD" wp14:editId="31C86FC3">
-            <wp:extent cx="5268595" cy="3930015"/>
-            <wp:effectExtent l="0" t="0" r="0" b="6985"/>
-            <wp:docPr id="15" name="Picture 15" descr="Macintosh HD:Users:Pimpaporn_chaichompoo:Desktop:ConsTest:Interface:Admin:uploadgallery.jpg"/>
+          <wp:inline distT="0" distB="0" distL="0" distR="0" wp14:anchorId="77F822E8" wp14:editId="23AC9262">
+            <wp:extent cx="5260340" cy="3935095"/>
+            <wp:effectExtent l="0" t="0" r="0" b="1905"/>
+            <wp:docPr id="4" name="Picture 2" descr="Macintosh HD:Users:Pimpaporn_chaichompoo:Desktop:ConsTest:Interface:Admin:Answer.jpg"/>
             <wp:cNvGraphicFramePr>
               <a:graphicFrameLocks xmlns:a="http://schemas.openxmlformats.org/drawingml/2006/main" noChangeAspect="1"/>
             </wp:cNvGraphicFramePr>
@@ -820,7 +793,7 @@
               <a:graphicData uri="http://schemas.openxmlformats.org/drawingml/2006/picture">
                 <pic:pic xmlns:pic="http://schemas.openxmlformats.org/drawingml/2006/picture">
                   <pic:nvPicPr>
-                    <pic:cNvPr id="0" name="Picture 15" descr="Macintosh HD:Users:Pimpaporn_chaichompoo:Desktop:ConsTest:Interface:Admin:uploadgallery.jpg"/>
+                    <pic:cNvPr id="0" name="Picture 2" descr="Macintosh HD:Users:Pimpaporn_chaichompoo:Desktop:ConsTest:Interface:Admin:Answer.jpg"/>
                     <pic:cNvPicPr>
                       <a:picLocks noChangeAspect="1" noChangeArrowheads="1"/>
                     </pic:cNvPicPr>
@@ -841,7 +814,7 @@
                   <pic:spPr bwMode="auto">
                     <a:xfrm>
                       <a:off x="0" y="0"/>
-                      <a:ext cx="5268595" cy="3930015"/>
+                      <a:ext cx="5260340" cy="3935095"/>
                     </a:xfrm>
                     <a:prstGeom prst="rect">
                       <a:avLst/>
@@ -865,6 +838,14 @@
           <w:rFonts w:cs="2006_iannnnnBKK"/>
         </w:rPr>
       </w:pPr>
+    </w:p>
+    <w:p>
+      <w:pPr>
+        <w:jc w:val="center"/>
+        <w:rPr>
+          <w:rFonts w:cs="2006_iannnnnBKK"/>
+        </w:rPr>
+      </w:pPr>
       <w:r>
         <w:rPr>
           <w:rFonts w:cs="2006_iannnnnBKK"/>
@@ -881,7 +862,13 @@
         <w:rPr>
           <w:rFonts w:cs="2006_iannnnnBKK"/>
         </w:rPr>
-        <w:t>uploadgallery.html</w:t>
+        <w:t>answer</w:t>
+      </w:r>
+      <w:r>
+        <w:rPr>
+          <w:rFonts w:cs="2006_iannnnnBKK"/>
+        </w:rPr>
+        <w:t>.html</w:t>
       </w:r>
     </w:p>
     <w:p>
@@ -904,10 +891,10 @@
           <w:noProof/>
         </w:rPr>
         <w:drawing>
-          <wp:inline distT="0" distB="0" distL="0" distR="0" wp14:anchorId="5F5385FB" wp14:editId="2247DB48">
+          <wp:inline distT="0" distB="0" distL="0" distR="0" wp14:anchorId="48593266" wp14:editId="20EF3DC3">
             <wp:extent cx="5268595" cy="3930015"/>
             <wp:effectExtent l="0" t="0" r="0" b="6985"/>
-            <wp:docPr id="3" name="Picture 1" descr="Macintosh HD:Users:Pimpaporn_chaichompoo:Desktop:ConsTest:Interface:Admin:editpicture0.jpg"/>
+            <wp:docPr id="14" name="Picture 14" descr="Macintosh HD:Users:Pimpaporn_chaichompoo:Desktop:ConsTest:Interface:Admin:addgallery.jpg"/>
             <wp:cNvGraphicFramePr>
               <a:graphicFrameLocks xmlns:a="http://schemas.openxmlformats.org/drawingml/2006/main" noChangeAspect="1"/>
             </wp:cNvGraphicFramePr>
@@ -915,7 +902,7 @@
               <a:graphicData uri="http://schemas.openxmlformats.org/drawingml/2006/picture">
                 <pic:pic xmlns:pic="http://schemas.openxmlformats.org/drawingml/2006/picture">
                   <pic:nvPicPr>
-                    <pic:cNvPr id="0" name="Picture 1" descr="Macintosh HD:Users:Pimpaporn_chaichompoo:Desktop:ConsTest:Interface:Admin:editpicture0.jpg"/>
+                    <pic:cNvPr id="0" name="Picture 14" descr="Macintosh HD:Users:Pimpaporn_chaichompoo:Desktop:ConsTest:Interface:Admin:addgallery.jpg"/>
                     <pic:cNvPicPr>
                       <a:picLocks noChangeAspect="1" noChangeArrowheads="1"/>
                     </pic:cNvPicPr>
@@ -952,14 +939,12 @@
           </wp:inline>
         </w:drawing>
       </w:r>
-    </w:p>
-    <w:p>
-      <w:pPr>
-        <w:jc w:val="center"/>
-        <w:rPr>
-          <w:rFonts w:cs="2006_iannnnnBKK"/>
-        </w:rPr>
-      </w:pPr>
+      <w:r>
+        <w:rPr>
+          <w:rFonts w:cs="2006_iannnnnBKK"/>
+        </w:rPr>
+        <w:t xml:space="preserve"> </w:t>
+      </w:r>
       <w:r>
         <w:rPr>
           <w:rFonts w:cs="2006_iannnnnBKK"/>
@@ -976,8 +961,24 @@
         <w:rPr>
           <w:rFonts w:cs="2006_iannnnnBKK"/>
         </w:rPr>
-        <w:t>editpicture.html</w:t>
-      </w:r>
+        <w:t>addgallery.html</w:t>
+      </w:r>
+    </w:p>
+    <w:p>
+      <w:pPr>
+        <w:jc w:val="center"/>
+        <w:rPr>
+          <w:rFonts w:cs="2006_iannnnnBKK"/>
+        </w:rPr>
+      </w:pPr>
+    </w:p>
+    <w:p>
+      <w:pPr>
+        <w:jc w:val="center"/>
+        <w:rPr>
+          <w:rFonts w:cs="2006_iannnnnBKK"/>
+        </w:rPr>
+      </w:pPr>
     </w:p>
     <w:p>
       <w:pPr>
@@ -992,10 +993,10 @@
           <w:noProof/>
         </w:rPr>
         <w:drawing>
-          <wp:inline distT="0" distB="0" distL="0" distR="0" wp14:anchorId="39B41E9E" wp14:editId="4E07557C">
+          <wp:inline distT="0" distB="0" distL="0" distR="0" wp14:anchorId="152118FD" wp14:editId="31C86FC3">
             <wp:extent cx="5268595" cy="3930015"/>
             <wp:effectExtent l="0" t="0" r="0" b="6985"/>
-            <wp:docPr id="7" name="Picture 2" descr="Macintosh HD:Users:Pimpaporn_chaichompoo:Desktop:ConsTest:Interface:Admin:editinpicture.jpg"/>
+            <wp:docPr id="15" name="Picture 15" descr="Macintosh HD:Users:Pimpaporn_chaichompoo:Desktop:ConsTest:Interface:Admin:uploadgallery.jpg"/>
             <wp:cNvGraphicFramePr>
               <a:graphicFrameLocks xmlns:a="http://schemas.openxmlformats.org/drawingml/2006/main" noChangeAspect="1"/>
             </wp:cNvGraphicFramePr>
@@ -1003,7 +1004,7 @@
               <a:graphicData uri="http://schemas.openxmlformats.org/drawingml/2006/picture">
                 <pic:pic xmlns:pic="http://schemas.openxmlformats.org/drawingml/2006/picture">
                   <pic:nvPicPr>
-                    <pic:cNvPr id="0" name="Picture 2" descr="Macintosh HD:Users:Pimpaporn_chaichompoo:Desktop:ConsTest:Interface:Admin:editinpicture.jpg"/>
+                    <pic:cNvPr id="0" name="Picture 15" descr="Macintosh HD:Users:Pimpaporn_chaichompoo:Desktop:ConsTest:Interface:Admin:uploadgallery.jpg"/>
                     <pic:cNvPicPr>
                       <a:picLocks noChangeAspect="1" noChangeArrowheads="1"/>
                     </pic:cNvPicPr>
@@ -1064,7 +1065,7 @@
         <w:rPr>
           <w:rFonts w:cs="2006_iannnnnBKK"/>
         </w:rPr>
-        <w:t>editInfoPicture.html</w:t>
+        <w:t>uploadgallery.html</w:t>
       </w:r>
     </w:p>
     <w:p>
@@ -1087,10 +1088,10 @@
           <w:noProof/>
         </w:rPr>
         <w:drawing>
-          <wp:inline distT="0" distB="0" distL="0" distR="0" wp14:anchorId="244A094A" wp14:editId="475311FB">
+          <wp:inline distT="0" distB="0" distL="0" distR="0" wp14:anchorId="5F5385FB" wp14:editId="2247DB48">
             <wp:extent cx="5268595" cy="3930015"/>
             <wp:effectExtent l="0" t="0" r="0" b="6985"/>
-            <wp:docPr id="18" name="Picture 18" descr="Macintosh HD:Users:Pimpaporn_chaichompoo:Desktop:ConsTest:Interface:Admin:uploadpicture.jpg"/>
+            <wp:docPr id="3" name="Picture 1" descr="Macintosh HD:Users:Pimpaporn_chaichompoo:Desktop:ConsTest:Interface:Admin:editpicture0.jpg"/>
             <wp:cNvGraphicFramePr>
               <a:graphicFrameLocks xmlns:a="http://schemas.openxmlformats.org/drawingml/2006/main" noChangeAspect="1"/>
             </wp:cNvGraphicFramePr>
@@ -1098,7 +1099,7 @@
               <a:graphicData uri="http://schemas.openxmlformats.org/drawingml/2006/picture">
                 <pic:pic xmlns:pic="http://schemas.openxmlformats.org/drawingml/2006/picture">
                   <pic:nvPicPr>
-                    <pic:cNvPr id="0" name="Picture 18" descr="Macintosh HD:Users:Pimpaporn_chaichompoo:Desktop:ConsTest:Interface:Admin:uploadpicture.jpg"/>
+                    <pic:cNvPr id="0" name="Picture 1" descr="Macintosh HD:Users:Pimpaporn_chaichompoo:Desktop:ConsTest:Interface:Admin:editpicture0.jpg"/>
                     <pic:cNvPicPr>
                       <a:picLocks noChangeAspect="1" noChangeArrowheads="1"/>
                     </pic:cNvPicPr>
@@ -1159,23 +1160,8 @@
         <w:rPr>
           <w:rFonts w:cs="2006_iannnnnBKK"/>
         </w:rPr>
-        <w:t>uploadpicture.html</w:t>
-      </w:r>
-    </w:p>
-    <w:p>
-      <w:pPr>
-        <w:jc w:val="center"/>
-        <w:rPr>
-          <w:rFonts w:cs="2006_iannnnnBKK"/>
-        </w:rPr>
-      </w:pPr>
-    </w:p>
-    <w:p>
-      <w:pPr>
-        <w:rPr>
-          <w:rFonts w:cs="2006_iannnnnBKK"/>
-        </w:rPr>
-      </w:pPr>
+        <w:t>editpicture.html</w:t>
+      </w:r>
     </w:p>
     <w:p>
       <w:pPr>
@@ -1190,10 +1176,10 @@
           <w:noProof/>
         </w:rPr>
         <w:drawing>
-          <wp:inline distT="0" distB="0" distL="0" distR="0" wp14:anchorId="0B0F5F7F" wp14:editId="67CF4ECB">
+          <wp:inline distT="0" distB="0" distL="0" distR="0" wp14:anchorId="39B41E9E" wp14:editId="4E07557C">
             <wp:extent cx="5268595" cy="3930015"/>
             <wp:effectExtent l="0" t="0" r="0" b="6985"/>
-            <wp:docPr id="20" name="Picture 20" descr="Macintosh HD:Users:Pimpaporn_chaichompoo:Desktop:ConsTest:Interface:Admin:editcontact.jpg"/>
+            <wp:docPr id="7" name="Picture 2" descr="Macintosh HD:Users:Pimpaporn_chaichompoo:Desktop:ConsTest:Interface:Admin:editinpicture.jpg"/>
             <wp:cNvGraphicFramePr>
               <a:graphicFrameLocks xmlns:a="http://schemas.openxmlformats.org/drawingml/2006/main" noChangeAspect="1"/>
             </wp:cNvGraphicFramePr>
@@ -1201,7 +1187,7 @@
               <a:graphicData uri="http://schemas.openxmlformats.org/drawingml/2006/picture">
                 <pic:pic xmlns:pic="http://schemas.openxmlformats.org/drawingml/2006/picture">
                   <pic:nvPicPr>
-                    <pic:cNvPr id="0" name="Picture 20" descr="Macintosh HD:Users:Pimpaporn_chaichompoo:Desktop:ConsTest:Interface:Admin:editcontact.jpg"/>
+                    <pic:cNvPr id="0" name="Picture 2" descr="Macintosh HD:Users:Pimpaporn_chaichompoo:Desktop:ConsTest:Interface:Admin:editinpicture.jpg"/>
                     <pic:cNvPicPr>
                       <a:picLocks noChangeAspect="1" noChangeArrowheads="1"/>
                     </pic:cNvPicPr>
@@ -1262,42 +1248,33 @@
         <w:rPr>
           <w:rFonts w:cs="2006_iannnnnBKK"/>
         </w:rPr>
-        <w:t>editcontact.html</w:t>
-      </w:r>
-    </w:p>
-    <w:p>
-      <w:pPr>
-        <w:jc w:val="center"/>
-        <w:rPr>
-          <w:rFonts w:cs="2006_iannnnnBKK"/>
-        </w:rPr>
-      </w:pPr>
-    </w:p>
-    <w:p>
-      <w:pPr>
-        <w:jc w:val="center"/>
-        <w:rPr>
-          <w:rFonts w:cs="2006_iannnnnBKK"/>
-        </w:rPr>
-      </w:pPr>
-    </w:p>
-    <w:p>
-      <w:pPr>
-        <w:jc w:val="center"/>
-        <w:rPr>
-          <w:rFonts w:ascii="2006_iannnnnBKK" w:hAnsi="2006_iannnnnBKK" w:cs="2006_iannnnnBKK"/>
-        </w:rPr>
-      </w:pPr>
-      <w:r>
-        <w:rPr>
-          <w:rFonts w:ascii="2006_iannnnnBKK" w:hAnsi="2006_iannnnnBKK" w:cs="2006_iannnnnBKK"/>
+        <w:t>editInfoPicture.html</w:t>
+      </w:r>
+    </w:p>
+    <w:p>
+      <w:pPr>
+        <w:rPr>
+          <w:rFonts w:cs="2006_iannnnnBKK"/>
+        </w:rPr>
+      </w:pPr>
+    </w:p>
+    <w:p>
+      <w:pPr>
+        <w:jc w:val="center"/>
+        <w:rPr>
+          <w:rFonts w:cs="2006_iannnnnBKK"/>
+        </w:rPr>
+      </w:pPr>
+      <w:r>
+        <w:rPr>
+          <w:rFonts w:cs="2006_iannnnnBKK"/>
           <w:noProof/>
         </w:rPr>
         <w:drawing>
-          <wp:inline distT="0" distB="0" distL="0" distR="0" wp14:anchorId="170EC2C7" wp14:editId="2C52F787">
+          <wp:inline distT="0" distB="0" distL="0" distR="0" wp14:anchorId="244A094A" wp14:editId="475311FB">
             <wp:extent cx="5268595" cy="3930015"/>
             <wp:effectExtent l="0" t="0" r="0" b="6985"/>
-            <wp:docPr id="21" name="Picture 21" descr="Macintosh HD:Users:Pimpaporn_chaichompoo:Desktop:ConsTest:Interface:Admin:editcontact2.jpg"/>
+            <wp:docPr id="18" name="Picture 18" descr="Macintosh HD:Users:Pimpaporn_chaichompoo:Desktop:ConsTest:Interface:Admin:uploadpicture.jpg"/>
             <wp:cNvGraphicFramePr>
               <a:graphicFrameLocks xmlns:a="http://schemas.openxmlformats.org/drawingml/2006/main" noChangeAspect="1"/>
             </wp:cNvGraphicFramePr>
@@ -1305,7 +1282,7 @@
               <a:graphicData uri="http://schemas.openxmlformats.org/drawingml/2006/picture">
                 <pic:pic xmlns:pic="http://schemas.openxmlformats.org/drawingml/2006/picture">
                   <pic:nvPicPr>
-                    <pic:cNvPr id="0" name="Picture 21" descr="Macintosh HD:Users:Pimpaporn_chaichompoo:Desktop:ConsTest:Interface:Admin:editcontact2.jpg"/>
+                    <pic:cNvPr id="0" name="Picture 18" descr="Macintosh HD:Users:Pimpaporn_chaichompoo:Desktop:ConsTest:Interface:Admin:uploadpicture.jpg"/>
                     <pic:cNvPicPr>
                       <a:picLocks noChangeAspect="1" noChangeArrowheads="1"/>
                     </pic:cNvPicPr>
@@ -1366,7 +1343,202 @@
         <w:rPr>
           <w:rFonts w:cs="2006_iannnnnBKK"/>
         </w:rPr>
-        <w:t>edit_fill</w:t>
+        <w:t>uploadpicture.html</w:t>
+      </w:r>
+    </w:p>
+    <w:p>
+      <w:pPr>
+        <w:jc w:val="center"/>
+        <w:rPr>
+          <w:rFonts w:cs="2006_iannnnnBKK"/>
+        </w:rPr>
+      </w:pPr>
+    </w:p>
+    <w:p>
+      <w:pPr>
+        <w:rPr>
+          <w:rFonts w:cs="2006_iannnnnBKK"/>
+        </w:rPr>
+      </w:pPr>
+    </w:p>
+    <w:p>
+      <w:pPr>
+        <w:jc w:val="center"/>
+        <w:rPr>
+          <w:rFonts w:cs="2006_iannnnnBKK"/>
+        </w:rPr>
+      </w:pPr>
+      <w:r>
+        <w:rPr>
+          <w:rFonts w:cs="2006_iannnnnBKK"/>
+          <w:noProof/>
+        </w:rPr>
+        <w:drawing>
+          <wp:inline distT="0" distB="0" distL="0" distR="0" wp14:anchorId="0B0F5F7F" wp14:editId="67CF4ECB">
+            <wp:extent cx="5268595" cy="3930015"/>
+            <wp:effectExtent l="0" t="0" r="0" b="6985"/>
+            <wp:docPr id="20" name="Picture 20" descr="Macintosh HD:Users:Pimpaporn_chaichompoo:Desktop:ConsTest:Interface:Admin:editcontact.jpg"/>
+            <wp:cNvGraphicFramePr>
+              <a:graphicFrameLocks xmlns:a="http://schemas.openxmlformats.org/drawingml/2006/main" noChangeAspect="1"/>
+            </wp:cNvGraphicFramePr>
+            <a:graphic xmlns:a="http://schemas.openxmlformats.org/drawingml/2006/main">
+              <a:graphicData uri="http://schemas.openxmlformats.org/drawingml/2006/picture">
+                <pic:pic xmlns:pic="http://schemas.openxmlformats.org/drawingml/2006/picture">
+                  <pic:nvPicPr>
+                    <pic:cNvPr id="0" name="Picture 20" descr="Macintosh HD:Users:Pimpaporn_chaichompoo:Desktop:ConsTest:Interface:Admin:editcontact.jpg"/>
+                    <pic:cNvPicPr>
+                      <a:picLocks noChangeAspect="1" noChangeArrowheads="1"/>
+                    </pic:cNvPicPr>
+                  </pic:nvPicPr>
+                  <pic:blipFill>
+                    <a:blip r:embed="rId21">
+                      <a:extLst>
+                        <a:ext uri="{28A0092B-C50C-407E-A947-70E740481C1C}">
+                          <a14:useLocalDpi xmlns:a14="http://schemas.microsoft.com/office/drawing/2010/main" val="0"/>
+                        </a:ext>
+                      </a:extLst>
+                    </a:blip>
+                    <a:srcRect/>
+                    <a:stretch>
+                      <a:fillRect/>
+                    </a:stretch>
+                  </pic:blipFill>
+                  <pic:spPr bwMode="auto">
+                    <a:xfrm>
+                      <a:off x="0" y="0"/>
+                      <a:ext cx="5268595" cy="3930015"/>
+                    </a:xfrm>
+                    <a:prstGeom prst="rect">
+                      <a:avLst/>
+                    </a:prstGeom>
+                    <a:noFill/>
+                    <a:ln>
+                      <a:noFill/>
+                    </a:ln>
+                  </pic:spPr>
+                </pic:pic>
+              </a:graphicData>
+            </a:graphic>
+          </wp:inline>
+        </w:drawing>
+      </w:r>
+    </w:p>
+    <w:p>
+      <w:pPr>
+        <w:jc w:val="center"/>
+        <w:rPr>
+          <w:rFonts w:cs="2006_iannnnnBKK"/>
+        </w:rPr>
+      </w:pPr>
+      <w:r>
+        <w:rPr>
+          <w:rFonts w:cs="2006_iannnnnBKK"/>
+        </w:rPr>
+        <w:t>UI-15</w:t>
+      </w:r>
+      <w:r>
+        <w:rPr>
+          <w:rFonts w:cs="2006_iannnnnBKK"/>
+        </w:rPr>
+        <w:t xml:space="preserve">: </w:t>
+      </w:r>
+      <w:r>
+        <w:rPr>
+          <w:rFonts w:cs="2006_iannnnnBKK"/>
+        </w:rPr>
+        <w:t>editcontact.html</w:t>
+      </w:r>
+    </w:p>
+    <w:p>
+      <w:pPr>
+        <w:jc w:val="center"/>
+        <w:rPr>
+          <w:rFonts w:cs="2006_iannnnnBKK"/>
+        </w:rPr>
+      </w:pPr>
+    </w:p>
+    <w:p>
+      <w:pPr>
+        <w:jc w:val="center"/>
+        <w:rPr>
+          <w:rFonts w:cs="2006_iannnnnBKK"/>
+        </w:rPr>
+      </w:pPr>
+    </w:p>
+    <w:p>
+      <w:pPr>
+        <w:jc w:val="center"/>
+        <w:rPr>
+          <w:rFonts w:ascii="2006_iannnnnBKK" w:hAnsi="2006_iannnnnBKK" w:cs="2006_iannnnnBKK"/>
+        </w:rPr>
+      </w:pPr>
+      <w:r>
+        <w:rPr>
+          <w:rFonts w:ascii="2006_iannnnnBKK" w:hAnsi="2006_iannnnnBKK" w:cs="2006_iannnnnBKK"/>
+          <w:noProof/>
+        </w:rPr>
+        <w:drawing>
+          <wp:inline distT="0" distB="0" distL="0" distR="0" wp14:anchorId="170EC2C7" wp14:editId="2C52F787">
+            <wp:extent cx="5268595" cy="3930015"/>
+            <wp:effectExtent l="0" t="0" r="0" b="6985"/>
+            <wp:docPr id="21" name="Picture 21" descr="Macintosh HD:Users:Pimpaporn_chaichompoo:Desktop:ConsTest:Interface:Admin:editcontact2.jpg"/>
+            <wp:cNvGraphicFramePr>
+              <a:graphicFrameLocks xmlns:a="http://schemas.openxmlformats.org/drawingml/2006/main" noChangeAspect="1"/>
+            </wp:cNvGraphicFramePr>
+            <a:graphic xmlns:a="http://schemas.openxmlformats.org/drawingml/2006/main">
+              <a:graphicData uri="http://schemas.openxmlformats.org/drawingml/2006/picture">
+                <pic:pic xmlns:pic="http://schemas.openxmlformats.org/drawingml/2006/picture">
+                  <pic:nvPicPr>
+                    <pic:cNvPr id="0" name="Picture 21" descr="Macintosh HD:Users:Pimpaporn_chaichompoo:Desktop:ConsTest:Interface:Admin:editcontact2.jpg"/>
+                    <pic:cNvPicPr>
+                      <a:picLocks noChangeAspect="1" noChangeArrowheads="1"/>
+                    </pic:cNvPicPr>
+                  </pic:nvPicPr>
+                  <pic:blipFill>
+                    <a:blip r:embed="rId22">
+                      <a:extLst>
+                        <a:ext uri="{28A0092B-C50C-407E-A947-70E740481C1C}">
+                          <a14:useLocalDpi xmlns:a14="http://schemas.microsoft.com/office/drawing/2010/main" val="0"/>
+                        </a:ext>
+                      </a:extLst>
+                    </a:blip>
+                    <a:srcRect/>
+                    <a:stretch>
+                      <a:fillRect/>
+                    </a:stretch>
+                  </pic:blipFill>
+                  <pic:spPr bwMode="auto">
+                    <a:xfrm>
+                      <a:off x="0" y="0"/>
+                      <a:ext cx="5268595" cy="3930015"/>
+                    </a:xfrm>
+                    <a:prstGeom prst="rect">
+                      <a:avLst/>
+                    </a:prstGeom>
+                    <a:noFill/>
+                    <a:ln>
+                      <a:noFill/>
+                    </a:ln>
+                  </pic:spPr>
+                </pic:pic>
+              </a:graphicData>
+            </a:graphic>
+          </wp:inline>
+        </w:drawing>
+      </w:r>
+    </w:p>
+    <w:p>
+      <w:pPr>
+        <w:jc w:val="center"/>
+        <w:rPr>
+          <w:rFonts w:cs="2006_iannnnnBKK"/>
+        </w:rPr>
+      </w:pPr>
+      <w:r>
+        <w:rPr>
+          <w:rFonts w:cs="2006_iannnnnBKK"/>
+        </w:rPr>
+        <w:t>UI-16</w:t>
       </w:r>
       <w:bookmarkStart w:id="0" w:name="_GoBack"/>
       <w:bookmarkEnd w:id="0"/>
@@ -1374,7 +1546,7 @@
         <w:rPr>
           <w:rFonts w:cs="2006_iannnnnBKK"/>
         </w:rPr>
-        <w:t>contact</w:t>
+        <w:t>: edit_fillcontact</w:t>
       </w:r>
       <w:r>
         <w:rPr>

</xml_diff>

<commit_message>
edit interface version 5
</commit_message>
<xml_diff>
--- a/interfaceForAdmin.docx
+++ b/interfaceForAdmin.docx
@@ -186,7 +186,13 @@
         <w:rPr>
           <w:rFonts w:cs="2006_iannnnnBKK"/>
         </w:rPr>
-        <w:t>home.html</w:t>
+        <w:t>H</w:t>
+      </w:r>
+      <w:r>
+        <w:rPr>
+          <w:rFonts w:cs="2006_iannnnnBKK"/>
+        </w:rPr>
+        <w:t>ome.html</w:t>
       </w:r>
     </w:p>
     <w:p>
@@ -284,7 +290,13 @@
         <w:rPr>
           <w:rFonts w:cs="2006_iannnnnBKK"/>
         </w:rPr>
-        <w:t>uploadhome.html</w:t>
+        <w:t>uploadH</w:t>
+      </w:r>
+      <w:r>
+        <w:rPr>
+          <w:rFonts w:cs="2006_iannnnnBKK"/>
+        </w:rPr>
+        <w:t>ome.html</w:t>
       </w:r>
     </w:p>
     <w:p>
@@ -373,7 +385,13 @@
         <w:rPr>
           <w:rFonts w:cs="2006_iannnnnBKK"/>
         </w:rPr>
-        <w:t>editnews.html</w:t>
+        <w:t>editN</w:t>
+      </w:r>
+      <w:r>
+        <w:rPr>
+          <w:rFonts w:cs="2006_iannnnnBKK"/>
+        </w:rPr>
+        <w:t>ews.html</w:t>
       </w:r>
     </w:p>
     <w:p>
@@ -461,7 +479,13 @@
         <w:rPr>
           <w:rFonts w:cs="2006_iannnnnBKK"/>
         </w:rPr>
-        <w:t>uploadnews.html</w:t>
+        <w:t>uploadN</w:t>
+      </w:r>
+      <w:r>
+        <w:rPr>
+          <w:rFonts w:cs="2006_iannnnnBKK"/>
+        </w:rPr>
+        <w:t>ews.html</w:t>
       </w:r>
     </w:p>
     <w:p>
@@ -550,7 +574,13 @@
         <w:rPr>
           <w:rFonts w:cs="2006_iannnnnBKK"/>
         </w:rPr>
-        <w:t>edithistory.html</w:t>
+        <w:t>editH</w:t>
+      </w:r>
+      <w:r>
+        <w:rPr>
+          <w:rFonts w:cs="2006_iannnnnBKK"/>
+        </w:rPr>
+        <w:t>istory.html</w:t>
       </w:r>
     </w:p>
     <w:p>
@@ -648,7 +678,13 @@
         <w:rPr>
           <w:rFonts w:cs="2006_iannnnnBKK"/>
         </w:rPr>
-        <w:t>uploadhistory.html</w:t>
+        <w:t>uploadH</w:t>
+      </w:r>
+      <w:r>
+        <w:rPr>
+          <w:rFonts w:cs="2006_iannnnnBKK"/>
+        </w:rPr>
+        <w:t>istory.html</w:t>
       </w:r>
     </w:p>
     <w:p>
@@ -732,25 +768,7 @@
         <w:rPr>
           <w:rFonts w:cs="2006_iannnnnBKK"/>
         </w:rPr>
-        <w:t>UI-08</w:t>
-      </w:r>
-      <w:r>
-        <w:rPr>
-          <w:rFonts w:cs="2006_iannnnnBKK"/>
-        </w:rPr>
-        <w:t xml:space="preserve">: </w:t>
-      </w:r>
-      <w:r>
-        <w:rPr>
-          <w:rFonts w:cs="2006_iannnnnBKK"/>
-        </w:rPr>
-        <w:t>question</w:t>
-      </w:r>
-      <w:r>
-        <w:rPr>
-          <w:rFonts w:cs="2006_iannnnnBKK"/>
-        </w:rPr>
-        <w:t>.html</w:t>
+        <w:t>UI-08: question.html</w:t>
       </w:r>
     </w:p>
     <w:p>
@@ -850,25 +868,7 @@
         <w:rPr>
           <w:rFonts w:cs="2006_iannnnnBKK"/>
         </w:rPr>
-        <w:t>UI-09</w:t>
-      </w:r>
-      <w:r>
-        <w:rPr>
-          <w:rFonts w:cs="2006_iannnnnBKK"/>
-        </w:rPr>
-        <w:t xml:space="preserve">: </w:t>
-      </w:r>
-      <w:r>
-        <w:rPr>
-          <w:rFonts w:cs="2006_iannnnnBKK"/>
-        </w:rPr>
-        <w:t>answer</w:t>
-      </w:r>
-      <w:r>
-        <w:rPr>
-          <w:rFonts w:cs="2006_iannnnnBKK"/>
-        </w:rPr>
-        <w:t>.html</w:t>
+        <w:t>UI-09: answer.html</w:t>
       </w:r>
     </w:p>
     <w:p>
@@ -961,7 +961,13 @@
         <w:rPr>
           <w:rFonts w:cs="2006_iannnnnBKK"/>
         </w:rPr>
-        <w:t>addgallery.html</w:t>
+        <w:t>addG</w:t>
+      </w:r>
+      <w:r>
+        <w:rPr>
+          <w:rFonts w:cs="2006_iannnnnBKK"/>
+        </w:rPr>
+        <w:t>allery.html</w:t>
       </w:r>
     </w:p>
     <w:p>
@@ -1065,19 +1071,17 @@
         <w:rPr>
           <w:rFonts w:cs="2006_iannnnnBKK"/>
         </w:rPr>
-        <w:t>uploadgallery.html</w:t>
-      </w:r>
-    </w:p>
-    <w:p>
-      <w:pPr>
-        <w:rPr>
-          <w:rFonts w:cs="2006_iannnnnBKK"/>
-        </w:rPr>
-      </w:pPr>
-    </w:p>
-    <w:p>
-      <w:pPr>
-        <w:jc w:val="center"/>
+        <w:t>uploadG</w:t>
+      </w:r>
+      <w:r>
+        <w:rPr>
+          <w:rFonts w:cs="2006_iannnnnBKK"/>
+        </w:rPr>
+        <w:t>allery.html</w:t>
+      </w:r>
+    </w:p>
+    <w:p>
+      <w:pPr>
         <w:rPr>
           <w:rFonts w:cs="2006_iannnnnBKK"/>
         </w:rPr>
@@ -1088,10 +1092,10 @@
           <w:noProof/>
         </w:rPr>
         <w:drawing>
-          <wp:inline distT="0" distB="0" distL="0" distR="0" wp14:anchorId="5F5385FB" wp14:editId="2247DB48">
-            <wp:extent cx="5268595" cy="3930015"/>
-            <wp:effectExtent l="0" t="0" r="0" b="6985"/>
-            <wp:docPr id="3" name="Picture 1" descr="Macintosh HD:Users:Pimpaporn_chaichompoo:Desktop:ConsTest:Interface:Admin:editpicture0.jpg"/>
+          <wp:inline distT="0" distB="0" distL="0" distR="0" wp14:anchorId="7035FB31" wp14:editId="4A139C40">
+            <wp:extent cx="5260340" cy="3935095"/>
+            <wp:effectExtent l="0" t="0" r="0" b="1905"/>
+            <wp:docPr id="5" name="Picture 1" descr="Macintosh HD:Users:Pimpaporn_chaichompoo:Desktop:ConsTest:Interface:Admin:beforeEditinpicture.jpg"/>
             <wp:cNvGraphicFramePr>
               <a:graphicFrameLocks xmlns:a="http://schemas.openxmlformats.org/drawingml/2006/main" noChangeAspect="1"/>
             </wp:cNvGraphicFramePr>
@@ -1099,7 +1103,7 @@
               <a:graphicData uri="http://schemas.openxmlformats.org/drawingml/2006/picture">
                 <pic:pic xmlns:pic="http://schemas.openxmlformats.org/drawingml/2006/picture">
                   <pic:nvPicPr>
-                    <pic:cNvPr id="0" name="Picture 1" descr="Macintosh HD:Users:Pimpaporn_chaichompoo:Desktop:ConsTest:Interface:Admin:editpicture0.jpg"/>
+                    <pic:cNvPr id="0" name="Picture 1" descr="Macintosh HD:Users:Pimpaporn_chaichompoo:Desktop:ConsTest:Interface:Admin:beforeEditinpicture.jpg"/>
                     <pic:cNvPicPr>
                       <a:picLocks noChangeAspect="1" noChangeArrowheads="1"/>
                     </pic:cNvPicPr>
@@ -1120,7 +1124,7 @@
                   <pic:spPr bwMode="auto">
                     <a:xfrm>
                       <a:off x="0" y="0"/>
-                      <a:ext cx="5268595" cy="3930015"/>
+                      <a:ext cx="5260340" cy="3935095"/>
                     </a:xfrm>
                     <a:prstGeom prst="rect">
                       <a:avLst/>
@@ -1144,6 +1148,14 @@
           <w:rFonts w:cs="2006_iannnnnBKK"/>
         </w:rPr>
       </w:pPr>
+    </w:p>
+    <w:p>
+      <w:pPr>
+        <w:jc w:val="center"/>
+        <w:rPr>
+          <w:rFonts w:cs="2006_iannnnnBKK"/>
+        </w:rPr>
+      </w:pPr>
       <w:r>
         <w:rPr>
           <w:rFonts w:cs="2006_iannnnnBKK"/>
@@ -1160,7 +1172,13 @@
         <w:rPr>
           <w:rFonts w:cs="2006_iannnnnBKK"/>
         </w:rPr>
-        <w:t>editpicture.html</w:t>
+        <w:t>editP</w:t>
+      </w:r>
+      <w:r>
+        <w:rPr>
+          <w:rFonts w:cs="2006_iannnnnBKK"/>
+        </w:rPr>
+        <w:t>icture.html</w:t>
       </w:r>
     </w:p>
     <w:p>
@@ -1343,7 +1361,13 @@
         <w:rPr>
           <w:rFonts w:cs="2006_iannnnnBKK"/>
         </w:rPr>
-        <w:t>uploadpicture.html</w:t>
+        <w:t>uploadP</w:t>
+      </w:r>
+      <w:r>
+        <w:rPr>
+          <w:rFonts w:cs="2006_iannnnnBKK"/>
+        </w:rPr>
+        <w:t>icture.html</w:t>
       </w:r>
     </w:p>
     <w:p>
@@ -1446,7 +1470,13 @@
         <w:rPr>
           <w:rFonts w:cs="2006_iannnnnBKK"/>
         </w:rPr>
-        <w:t>editcontact.html</w:t>
+        <w:t>editC</w:t>
+      </w:r>
+      <w:r>
+        <w:rPr>
+          <w:rFonts w:cs="2006_iannnnnBKK"/>
+        </w:rPr>
+        <w:t>ontact.html</w:t>
       </w:r>
     </w:p>
     <w:p>
@@ -1540,13 +1570,19 @@
         </w:rPr>
         <w:t>UI-16</w:t>
       </w:r>
+      <w:r>
+        <w:rPr>
+          <w:rFonts w:cs="2006_iannnnnBKK"/>
+        </w:rPr>
+        <w:t>: editFillC</w:t>
+      </w:r>
       <w:bookmarkStart w:id="0" w:name="_GoBack"/>
       <w:bookmarkEnd w:id="0"/>
       <w:r>
         <w:rPr>
           <w:rFonts w:cs="2006_iannnnnBKK"/>
         </w:rPr>
-        <w:t>: edit_fillcontact</w:t>
+        <w:t>ontact</w:t>
       </w:r>
       <w:r>
         <w:rPr>

</xml_diff>